<commit_message>
/ ‘RPG-Table Top/Pathfinder/Drew-MarchWest/Shaman Player Guide.docx’
</commit_message>
<xml_diff>
--- a/RPG-Table Top/Pathfinder/Drew-MarchWest/Shaman Player Guide.docx
+++ b/RPG-Table Top/Pathfinder/Drew-MarchWest/Shaman Player Guide.docx
@@ -18,6 +18,17 @@
           <w:sz w:val="28"/>
           <w:szCs w:val="28"/>
         </w:rPr>
+        <w:t xml:space="preserve">Shaman </w:t>
+      </w:r>
+      <w:bookmarkStart w:id="0" w:name="_GoBack"/>
+      <w:bookmarkEnd w:id="0"/>
+      <w:r>
+        <w:rPr>
+          <w:b/>
+          <w:bCs/>
+          <w:sz w:val="28"/>
+          <w:szCs w:val="28"/>
+        </w:rPr>
         <w:t>Class Features</w:t>
       </w:r>
     </w:p>
@@ -7064,8 +7075,6 @@
       <w:r>
         <w:t>Wind</w:t>
       </w:r>
-      <w:bookmarkStart w:id="0" w:name="_GoBack"/>
-      <w:bookmarkEnd w:id="0"/>
     </w:p>
     <w:p>
       <w:pPr>
@@ -8653,7 +8662,7 @@
 </file>
 
 <file path=customXml/itemProps1.xml><?xml version="1.0" encoding="utf-8"?>
-<ds:datastoreItem xmlns:ds="http://schemas.openxmlformats.org/officeDocument/2006/customXml" ds:itemID="{54DEF067-C984-4C8C-9A72-C6D87F11F62C}">
+<ds:datastoreItem xmlns:ds="http://schemas.openxmlformats.org/officeDocument/2006/customXml" ds:itemID="{98B9232B-0159-4D97-BF1F-78DED1108B9C}">
   <ds:schemaRefs>
     <ds:schemaRef ds:uri="http://schemas.openxmlformats.org/officeDocument/2006/bibliography"/>
   </ds:schemaRefs>

</xml_diff>